<commit_message>
PDF1 Complete in format .docx
Cambiaremos los formatos a PDF hasta el final con el fin de poder realizar modificaciones de ser necesario
</commit_message>
<xml_diff>
--- a/Documentos_PDFs/PDF1_DescripcionGeneralDelProyecto.docx
+++ b/Documentos_PDFs/PDF1_DescripcionGeneralDelProyecto.docx
@@ -2,20 +2,1585 @@
 <file path=word/document.xml><?xml version="1.0" encoding="utf-8"?>
 <w:document xmlns:wpc="http://schemas.microsoft.com/office/word/2010/wordprocessingCanvas" xmlns:cx="http://schemas.microsoft.com/office/drawing/2014/chartex" xmlns:cx1="http://schemas.microsoft.com/office/drawing/2015/9/8/chartex" xmlns:cx2="http://schemas.microsoft.com/office/drawing/2015/10/21/chartex" xmlns:cx3="http://schemas.microsoft.com/office/drawing/2016/5/9/chartex" xmlns:cx4="http://schemas.microsoft.com/office/drawing/2016/5/10/chartex" xmlns:cx5="http://schemas.microsoft.com/office/drawing/2016/5/11/chartex" xmlns:cx6="http://schemas.microsoft.com/office/drawing/2016/5/12/chartex" xmlns:cx7="http://schemas.microsoft.com/office/drawing/2016/5/13/chartex" xmlns:cx8="http://schemas.microsoft.com/office/drawing/2016/5/14/chartex" xmlns:mc="http://schemas.openxmlformats.org/markup-compatibility/2006" xmlns:aink="http://schemas.microsoft.com/office/drawing/2016/ink" xmlns:am3d="http://schemas.microsoft.com/office/drawing/2017/model3d" xmlns:o="urn:schemas-microsoft-com:office:office" xmlns:r="http://schemas.openxmlformats.org/officeDocument/2006/relationships" xmlns:m="http://schemas.openxmlformats.org/officeDocument/2006/math" xmlns:v="urn:schemas-microsoft-com:vml" xmlns:wp14="http://schemas.microsoft.com/office/word/2010/wordprocessingDrawing" xmlns:wp="http://schemas.openxmlformats.org/drawingml/2006/wordprocessingDrawing" xmlns:w10="urn:schemas-microsoft-com:office:word" xmlns:w="http://schemas.openxmlformats.org/wordprocessingml/2006/main" xmlns:w14="http://schemas.microsoft.com/office/word/2010/wordml" xmlns:w15="http://schemas.microsoft.com/office/word/2012/wordml" xmlns:w16cex="http://schemas.microsoft.com/office/word/2018/wordml/cex" xmlns:w16cid="http://schemas.microsoft.com/office/word/2016/wordml/cid" xmlns:w16="http://schemas.microsoft.com/office/word/2018/wordml" xmlns:w16sdtdh="http://schemas.microsoft.com/office/word/2020/wordml/sdtdatahash" xmlns:w16se="http://schemas.microsoft.com/office/word/2015/wordml/symex" xmlns:wpg="http://schemas.microsoft.com/office/word/2010/wordprocessingGroup" xmlns:wpi="http://schemas.microsoft.com/office/word/2010/wordprocessingInk" xmlns:wne="http://schemas.microsoft.com/office/word/2006/wordml" xmlns:wps="http://schemas.microsoft.com/office/word/2010/wordprocessingShape" mc:Ignorable="w14 w15 w16se w16cid w16 w16cex w16sdtdh wp14">
   <w:body>
+    <w:sdt>
+      <w:sdtPr>
+        <w:id w:val="651338676"/>
+        <w:docPartObj>
+          <w:docPartGallery w:val="Cover Pages"/>
+          <w:docPartUnique/>
+        </w:docPartObj>
+      </w:sdtPr>
+      <w:sdtEndPr>
+        <w:rPr>
+          <w:lang w:val="es-ES"/>
+        </w:rPr>
+      </w:sdtEndPr>
+      <w:sdtContent>
+        <w:p>
+          <w:r>
+            <w:rPr>
+              <w:noProof/>
+            </w:rPr>
+            <mc:AlternateContent>
+              <mc:Choice Requires="wpg">
+                <w:drawing>
+                  <wp:anchor distT="0" distB="0" distL="114300" distR="114300" simplePos="0" relativeHeight="251662336" behindDoc="0" locked="0" layoutInCell="1" allowOverlap="1" wp14:anchorId="30849659" wp14:editId="649EE092">
+                    <wp:simplePos x="0" y="0"/>
+                    <wp:positionH relativeFrom="page">
+                      <wp:align>center</wp:align>
+                    </wp:positionH>
+                    <mc:AlternateContent>
+                      <mc:Choice Requires="wp14">
+                        <wp:positionV relativeFrom="page">
+                          <wp14:pctPosVOffset>2300</wp14:pctPosVOffset>
+                        </wp:positionV>
+                      </mc:Choice>
+                      <mc:Fallback>
+                        <wp:positionV relativeFrom="page">
+                          <wp:posOffset>231140</wp:posOffset>
+                        </wp:positionV>
+                      </mc:Fallback>
+                    </mc:AlternateContent>
+                    <wp:extent cx="7315200" cy="1215391"/>
+                    <wp:effectExtent l="0" t="0" r="1270" b="1905"/>
+                    <wp:wrapNone/>
+                    <wp:docPr id="149" name="Grupo 149"/>
+                    <wp:cNvGraphicFramePr/>
+                    <a:graphic xmlns:a="http://schemas.openxmlformats.org/drawingml/2006/main">
+                      <a:graphicData uri="http://schemas.microsoft.com/office/word/2010/wordprocessingGroup">
+                        <wpg:wgp>
+                          <wpg:cNvGrpSpPr/>
+                          <wpg:grpSpPr>
+                            <a:xfrm>
+                              <a:off x="0" y="0"/>
+                              <a:ext cx="7315200" cy="1215391"/>
+                              <a:chOff x="0" y="-1"/>
+                              <a:chExt cx="7315200" cy="1216153"/>
+                            </a:xfrm>
+                          </wpg:grpSpPr>
+                          <wps:wsp>
+                            <wps:cNvPr id="150" name="Rectángulo 51"/>
+                            <wps:cNvSpPr/>
+                            <wps:spPr>
+                              <a:xfrm>
+                                <a:off x="0" y="-1"/>
+                                <a:ext cx="7315200" cy="1130373"/>
+                              </a:xfrm>
+                              <a:custGeom>
+                                <a:avLst/>
+                                <a:gdLst>
+                                  <a:gd name="connsiteX0" fmla="*/ 0 w 7312660"/>
+                                  <a:gd name="connsiteY0" fmla="*/ 0 h 1215390"/>
+                                  <a:gd name="connsiteX1" fmla="*/ 7312660 w 7312660"/>
+                                  <a:gd name="connsiteY1" fmla="*/ 0 h 1215390"/>
+                                  <a:gd name="connsiteX2" fmla="*/ 7312660 w 7312660"/>
+                                  <a:gd name="connsiteY2" fmla="*/ 1215390 h 1215390"/>
+                                  <a:gd name="connsiteX3" fmla="*/ 0 w 7312660"/>
+                                  <a:gd name="connsiteY3" fmla="*/ 1215390 h 1215390"/>
+                                  <a:gd name="connsiteX4" fmla="*/ 0 w 7312660"/>
+                                  <a:gd name="connsiteY4" fmla="*/ 0 h 1215390"/>
+                                  <a:gd name="connsiteX0" fmla="*/ 0 w 7312660"/>
+                                  <a:gd name="connsiteY0" fmla="*/ 0 h 1215390"/>
+                                  <a:gd name="connsiteX1" fmla="*/ 7312660 w 7312660"/>
+                                  <a:gd name="connsiteY1" fmla="*/ 0 h 1215390"/>
+                                  <a:gd name="connsiteX2" fmla="*/ 7312660 w 7312660"/>
+                                  <a:gd name="connsiteY2" fmla="*/ 1215390 h 1215390"/>
+                                  <a:gd name="connsiteX3" fmla="*/ 3667125 w 7312660"/>
+                                  <a:gd name="connsiteY3" fmla="*/ 1209675 h 1215390"/>
+                                  <a:gd name="connsiteX4" fmla="*/ 0 w 7312660"/>
+                                  <a:gd name="connsiteY4" fmla="*/ 1215390 h 1215390"/>
+                                  <a:gd name="connsiteX5" fmla="*/ 0 w 7312660"/>
+                                  <a:gd name="connsiteY5" fmla="*/ 0 h 1215390"/>
+                                  <a:gd name="connsiteX0" fmla="*/ 0 w 7312660"/>
+                                  <a:gd name="connsiteY0" fmla="*/ 0 h 1215390"/>
+                                  <a:gd name="connsiteX1" fmla="*/ 7312660 w 7312660"/>
+                                  <a:gd name="connsiteY1" fmla="*/ 0 h 1215390"/>
+                                  <a:gd name="connsiteX2" fmla="*/ 7312660 w 7312660"/>
+                                  <a:gd name="connsiteY2" fmla="*/ 1215390 h 1215390"/>
+                                  <a:gd name="connsiteX3" fmla="*/ 3619500 w 7312660"/>
+                                  <a:gd name="connsiteY3" fmla="*/ 733425 h 1215390"/>
+                                  <a:gd name="connsiteX4" fmla="*/ 0 w 7312660"/>
+                                  <a:gd name="connsiteY4" fmla="*/ 1215390 h 1215390"/>
+                                  <a:gd name="connsiteX5" fmla="*/ 0 w 7312660"/>
+                                  <a:gd name="connsiteY5" fmla="*/ 0 h 1215390"/>
+                                  <a:gd name="connsiteX0" fmla="*/ 0 w 7312660"/>
+                                  <a:gd name="connsiteY0" fmla="*/ 0 h 1215390"/>
+                                  <a:gd name="connsiteX1" fmla="*/ 7312660 w 7312660"/>
+                                  <a:gd name="connsiteY1" fmla="*/ 0 h 1215390"/>
+                                  <a:gd name="connsiteX2" fmla="*/ 7312660 w 7312660"/>
+                                  <a:gd name="connsiteY2" fmla="*/ 1129665 h 1215390"/>
+                                  <a:gd name="connsiteX3" fmla="*/ 3619500 w 7312660"/>
+                                  <a:gd name="connsiteY3" fmla="*/ 733425 h 1215390"/>
+                                  <a:gd name="connsiteX4" fmla="*/ 0 w 7312660"/>
+                                  <a:gd name="connsiteY4" fmla="*/ 1215390 h 1215390"/>
+                                  <a:gd name="connsiteX5" fmla="*/ 0 w 7312660"/>
+                                  <a:gd name="connsiteY5" fmla="*/ 0 h 1215390"/>
+                                  <a:gd name="connsiteX0" fmla="*/ 9525 w 7322185"/>
+                                  <a:gd name="connsiteY0" fmla="*/ 0 h 1129665"/>
+                                  <a:gd name="connsiteX1" fmla="*/ 7322185 w 7322185"/>
+                                  <a:gd name="connsiteY1" fmla="*/ 0 h 1129665"/>
+                                  <a:gd name="connsiteX2" fmla="*/ 7322185 w 7322185"/>
+                                  <a:gd name="connsiteY2" fmla="*/ 1129665 h 1129665"/>
+                                  <a:gd name="connsiteX3" fmla="*/ 3629025 w 7322185"/>
+                                  <a:gd name="connsiteY3" fmla="*/ 733425 h 1129665"/>
+                                  <a:gd name="connsiteX4" fmla="*/ 0 w 7322185"/>
+                                  <a:gd name="connsiteY4" fmla="*/ 1091565 h 1129665"/>
+                                  <a:gd name="connsiteX5" fmla="*/ 9525 w 7322185"/>
+                                  <a:gd name="connsiteY5" fmla="*/ 0 h 1129665"/>
+                                  <a:gd name="connsiteX0" fmla="*/ 0 w 7312660"/>
+                                  <a:gd name="connsiteY0" fmla="*/ 0 h 1129665"/>
+                                  <a:gd name="connsiteX1" fmla="*/ 7312660 w 7312660"/>
+                                  <a:gd name="connsiteY1" fmla="*/ 0 h 1129665"/>
+                                  <a:gd name="connsiteX2" fmla="*/ 7312660 w 7312660"/>
+                                  <a:gd name="connsiteY2" fmla="*/ 1129665 h 1129665"/>
+                                  <a:gd name="connsiteX3" fmla="*/ 3619500 w 7312660"/>
+                                  <a:gd name="connsiteY3" fmla="*/ 733425 h 1129665"/>
+                                  <a:gd name="connsiteX4" fmla="*/ 0 w 7312660"/>
+                                  <a:gd name="connsiteY4" fmla="*/ 1091565 h 1129665"/>
+                                  <a:gd name="connsiteX5" fmla="*/ 0 w 7312660"/>
+                                  <a:gd name="connsiteY5" fmla="*/ 0 h 1129665"/>
+                                </a:gdLst>
+                                <a:ahLst/>
+                                <a:cxnLst>
+                                  <a:cxn ang="0">
+                                    <a:pos x="connsiteX0" y="connsiteY0"/>
+                                  </a:cxn>
+                                  <a:cxn ang="0">
+                                    <a:pos x="connsiteX1" y="connsiteY1"/>
+                                  </a:cxn>
+                                  <a:cxn ang="0">
+                                    <a:pos x="connsiteX2" y="connsiteY2"/>
+                                  </a:cxn>
+                                  <a:cxn ang="0">
+                                    <a:pos x="connsiteX3" y="connsiteY3"/>
+                                  </a:cxn>
+                                  <a:cxn ang="0">
+                                    <a:pos x="connsiteX4" y="connsiteY4"/>
+                                  </a:cxn>
+                                  <a:cxn ang="0">
+                                    <a:pos x="connsiteX5" y="connsiteY5"/>
+                                  </a:cxn>
+                                </a:cxnLst>
+                                <a:rect l="l" t="t" r="r" b="b"/>
+                                <a:pathLst>
+                                  <a:path w="7312660" h="1129665">
+                                    <a:moveTo>
+                                      <a:pt x="0" y="0"/>
+                                    </a:moveTo>
+                                    <a:lnTo>
+                                      <a:pt x="7312660" y="0"/>
+                                    </a:lnTo>
+                                    <a:lnTo>
+                                      <a:pt x="7312660" y="1129665"/>
+                                    </a:lnTo>
+                                    <a:lnTo>
+                                      <a:pt x="3619500" y="733425"/>
+                                    </a:lnTo>
+                                    <a:lnTo>
+                                      <a:pt x="0" y="1091565"/>
+                                    </a:lnTo>
+                                    <a:lnTo>
+                                      <a:pt x="0" y="0"/>
+                                    </a:lnTo>
+                                    <a:close/>
+                                  </a:path>
+                                </a:pathLst>
+                              </a:custGeom>
+                              <a:ln>
+                                <a:noFill/>
+                              </a:ln>
+                            </wps:spPr>
+                            <wps:style>
+                              <a:lnRef idx="2">
+                                <a:schemeClr val="accent1">
+                                  <a:shade val="50000"/>
+                                </a:schemeClr>
+                              </a:lnRef>
+                              <a:fillRef idx="1">
+                                <a:schemeClr val="accent1"/>
+                              </a:fillRef>
+                              <a:effectRef idx="0">
+                                <a:schemeClr val="accent1"/>
+                              </a:effectRef>
+                              <a:fontRef idx="minor">
+                                <a:schemeClr val="lt1"/>
+                              </a:fontRef>
+                            </wps:style>
+                            <wps:bodyPr rot="0" spcFirstLastPara="0" vertOverflow="overflow" horzOverflow="overflow" vert="horz" wrap="square" lIns="91440" tIns="45720" rIns="91440" bIns="45720" numCol="1" spcCol="0" rtlCol="0" fromWordArt="0" anchor="ctr" anchorCtr="0" forceAA="0" compatLnSpc="1">
+                              <a:prstTxWarp prst="textNoShape">
+                                <a:avLst/>
+                              </a:prstTxWarp>
+                              <a:noAutofit/>
+                            </wps:bodyPr>
+                          </wps:wsp>
+                          <wps:wsp>
+                            <wps:cNvPr id="151" name="Rectángulo 151"/>
+                            <wps:cNvSpPr/>
+                            <wps:spPr>
+                              <a:xfrm>
+                                <a:off x="0" y="0"/>
+                                <a:ext cx="7315200" cy="1216152"/>
+                              </a:xfrm>
+                              <a:prstGeom prst="rect">
+                                <a:avLst/>
+                              </a:prstGeom>
+                              <a:blipFill>
+                                <a:blip r:embed="rId9"/>
+                                <a:stretch>
+                                  <a:fillRect r="-7574"/>
+                                </a:stretch>
+                              </a:blipFill>
+                              <a:ln>
+                                <a:noFill/>
+                              </a:ln>
+                            </wps:spPr>
+                            <wps:style>
+                              <a:lnRef idx="2">
+                                <a:schemeClr val="accent1">
+                                  <a:shade val="50000"/>
+                                </a:schemeClr>
+                              </a:lnRef>
+                              <a:fillRef idx="1">
+                                <a:schemeClr val="accent1"/>
+                              </a:fillRef>
+                              <a:effectRef idx="0">
+                                <a:schemeClr val="accent1"/>
+                              </a:effectRef>
+                              <a:fontRef idx="minor">
+                                <a:schemeClr val="lt1"/>
+                              </a:fontRef>
+                            </wps:style>
+                            <wps:bodyPr rot="0" spcFirstLastPara="0" vertOverflow="overflow" horzOverflow="overflow" vert="horz" wrap="square" lIns="91440" tIns="45720" rIns="91440" bIns="45720" numCol="1" spcCol="0" rtlCol="0" fromWordArt="0" anchor="ctr" anchorCtr="0" forceAA="0" compatLnSpc="1">
+                              <a:prstTxWarp prst="textNoShape">
+                                <a:avLst/>
+                              </a:prstTxWarp>
+                              <a:noAutofit/>
+                            </wps:bodyPr>
+                          </wps:wsp>
+                        </wpg:wgp>
+                      </a:graphicData>
+                    </a:graphic>
+                    <wp14:sizeRelH relativeFrom="page">
+                      <wp14:pctWidth>94100</wp14:pctWidth>
+                    </wp14:sizeRelH>
+                    <wp14:sizeRelV relativeFrom="page">
+                      <wp14:pctHeight>12100</wp14:pctHeight>
+                    </wp14:sizeRelV>
+                  </wp:anchor>
+                </w:drawing>
+              </mc:Choice>
+              <mc:Fallback>
+                <w:pict>
+                  <v:group w14:anchorId="28E432BA" id="Grupo 149" o:spid="_x0000_s1026" style="position:absolute;margin-left:0;margin-top:0;width:8in;height:95.7pt;z-index:251662336;mso-width-percent:941;mso-height-percent:121;mso-top-percent:23;mso-position-horizontal:center;mso-position-horizontal-relative:page;mso-position-vertical-relative:page;mso-width-percent:941;mso-height-percent:121;mso-top-percent:23" coordorigin="" coordsize="73152,12161" o:gfxdata="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">
+                    <v:shape id="Rectángulo 51" o:spid="_x0000_s1027" style="position:absolute;width:73152;height:11303;visibility:visible;mso-wrap-style:square;v-text-anchor:middle" coordsize="7312660,1129665" o:gfxdata="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" path="m,l7312660,r,1129665l3619500,733425,,1091565,,xe" fillcolor="#3494ba [3204]" stroked="f" strokeweight="1pt">
+                      <v:stroke joinstyle="miter"/>
+                      <v:path arrowok="t" o:connecttype="custom" o:connectlocs="0,0;7315200,0;7315200,1130373;3620757,733885;0,1092249;0,0" o:connectangles="0,0,0,0,0,0"/>
+                    </v:shape>
+                    <v:rect id="Rectángulo 151" o:spid="_x0000_s1028" style="position:absolute;width:73152;height:12161;visibility:visible;mso-wrap-style:square;v-text-anchor:middle" o:gfxdata="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" stroked="f" strokeweight="1pt">
+                      <v:fill r:id="rId10" o:title="" recolor="t" rotate="t" type="frame"/>
+                    </v:rect>
+                    <w10:wrap anchorx="page" anchory="page"/>
+                  </v:group>
+                </w:pict>
+              </mc:Fallback>
+            </mc:AlternateContent>
+          </w:r>
+          <w:r>
+            <w:rPr>
+              <w:noProof/>
+            </w:rPr>
+            <mc:AlternateContent>
+              <mc:Choice Requires="wps">
+                <w:drawing>
+                  <wp:anchor distT="0" distB="0" distL="114300" distR="114300" simplePos="0" relativeHeight="251660288" behindDoc="0" locked="0" layoutInCell="1" allowOverlap="1" wp14:anchorId="3BA2BEC0" wp14:editId="6D7CAEA7">
+                    <wp:simplePos x="0" y="0"/>
+                    <wp:positionH relativeFrom="page">
+                      <wp:align>center</wp:align>
+                    </wp:positionH>
+                    <mc:AlternateContent>
+                      <mc:Choice Requires="wp14">
+                        <wp:positionV relativeFrom="page">
+                          <wp14:pctPosVOffset>81800</wp14:pctPosVOffset>
+                        </wp:positionV>
+                      </mc:Choice>
+                      <mc:Fallback>
+                        <wp:positionV relativeFrom="page">
+                          <wp:posOffset>8227695</wp:posOffset>
+                        </wp:positionV>
+                      </mc:Fallback>
+                    </mc:AlternateContent>
+                    <wp:extent cx="7315200" cy="914400"/>
+                    <wp:effectExtent l="0" t="0" r="0" b="8255"/>
+                    <wp:wrapSquare wrapText="bothSides"/>
+                    <wp:docPr id="152" name="Cuadro de texto 152"/>
+                    <wp:cNvGraphicFramePr/>
+                    <a:graphic xmlns:a="http://schemas.openxmlformats.org/drawingml/2006/main">
+                      <a:graphicData uri="http://schemas.microsoft.com/office/word/2010/wordprocessingShape">
+                        <wps:wsp>
+                          <wps:cNvSpPr txBox="1"/>
+                          <wps:spPr>
+                            <a:xfrm>
+                              <a:off x="0" y="0"/>
+                              <a:ext cx="7315200" cy="914400"/>
+                            </a:xfrm>
+                            <a:prstGeom prst="rect">
+                              <a:avLst/>
+                            </a:prstGeom>
+                            <a:noFill/>
+                            <a:ln w="6350">
+                              <a:noFill/>
+                            </a:ln>
+                            <a:effectLst/>
+                          </wps:spPr>
+                          <wps:style>
+                            <a:lnRef idx="0">
+                              <a:schemeClr val="accent1"/>
+                            </a:lnRef>
+                            <a:fillRef idx="0">
+                              <a:schemeClr val="accent1"/>
+                            </a:fillRef>
+                            <a:effectRef idx="0">
+                              <a:schemeClr val="accent1"/>
+                            </a:effectRef>
+                            <a:fontRef idx="minor">
+                              <a:schemeClr val="dk1"/>
+                            </a:fontRef>
+                          </wps:style>
+                          <wps:txbx>
+                            <w:txbxContent>
+                              <w:p>
+                                <w:pPr>
+                                  <w:pStyle w:val="Prrafodelista"/>
+                                  <w:jc w:val="right"/>
+                                </w:pPr>
+                                <w:r>
+                                  <w:rPr>
+                                    <w:sz w:val="24"/>
+                                    <w:szCs w:val="24"/>
+                                  </w:rPr>
+                                  <w:t>Integrantes del Proyecto:</w:t>
+                                </w:r>
+                              </w:p>
+                              <w:p>
+                                <w:pPr>
+                                  <w:pStyle w:val="Prrafodelista"/>
+                                  <w:jc w:val="right"/>
+                                </w:pPr>
+                                <w:r>
+                                  <w:t>Alam Josué Guillen López</w:t>
+                                </w:r>
+                              </w:p>
+                              <w:p>
+                                <w:pPr>
+                                  <w:pStyle w:val="Prrafodelista"/>
+                                  <w:jc w:val="right"/>
+                                </w:pPr>
+                                <w:r>
+                                  <w:t>Mariana Arguelles Macosay</w:t>
+                                </w:r>
+                              </w:p>
+                              <w:p>
+                                <w:pPr>
+                                  <w:pStyle w:val="Prrafodelista"/>
+                                  <w:jc w:val="right"/>
+                                </w:pPr>
+                                <w:r>
+                                  <w:t>Rogelio Gerardo Aquino Santiago</w:t>
+                                </w:r>
+                              </w:p>
+                              <w:p>
+                                <w:pPr>
+                                  <w:pStyle w:val="Sinespaciado"/>
+                                  <w:jc w:val="right"/>
+                                  <w:rPr>
+                                    <w:color w:val="BFBFBF" w:themeColor="background1" w:themeShade="BF"/>
+                                    <w:sz w:val="16"/>
+                                    <w:szCs w:val="16"/>
+                                  </w:rPr>
+                                </w:pPr>
+                                <w:sdt>
+                                  <w:sdtPr>
+                                    <w:rPr>
+                                      <w:color w:val="BFBFBF" w:themeColor="background1" w:themeShade="BF"/>
+                                      <w:sz w:val="18"/>
+                                      <w:szCs w:val="18"/>
+                                    </w:rPr>
+                                    <w:alias w:val="CorreoElectrónico"/>
+                                    <w:tag w:val="CorreoElectrónico"/>
+                                    <w:id w:val="942260680"/>
+                                    <w:dataBinding w:prefixMappings="xmlns:ns0='http://schemas.microsoft.com/office/2006/coverPageProps' " w:xpath="/ns0:CoverPageProperties[1]/ns0:CompanyEmail[1]" w:storeItemID="{55AF091B-3C7A-41E3-B477-F2FDAA23CFDA}"/>
+                                    <w:text/>
+                                  </w:sdtPr>
+                                  <w:sdtContent>
+                                    <w:r>
+                                      <w:rPr>
+                                        <w:color w:val="BFBFBF" w:themeColor="background1" w:themeShade="BF"/>
+                                        <w:sz w:val="18"/>
+                                        <w:szCs w:val="18"/>
+                                      </w:rPr>
+                                      <w:t>https://github.com/MariMaple/NEyDdPW</w:t>
+                                    </w:r>
+                                  </w:sdtContent>
+                                </w:sdt>
+                              </w:p>
+                            </w:txbxContent>
+                          </wps:txbx>
+                          <wps:bodyPr rot="0" spcFirstLastPara="0" vertOverflow="overflow" horzOverflow="overflow" vert="horz" wrap="square" lIns="1600200" tIns="0" rIns="685800" bIns="0" numCol="1" spcCol="0" rtlCol="0" fromWordArt="0" anchor="b" anchorCtr="0" forceAA="0" compatLnSpc="1">
+                            <a:prstTxWarp prst="textNoShape">
+                              <a:avLst/>
+                            </a:prstTxWarp>
+                            <a:noAutofit/>
+                          </wps:bodyPr>
+                        </wps:wsp>
+                      </a:graphicData>
+                    </a:graphic>
+                    <wp14:sizeRelH relativeFrom="page">
+                      <wp14:pctWidth>94100</wp14:pctWidth>
+                    </wp14:sizeRelH>
+                    <wp14:sizeRelV relativeFrom="page">
+                      <wp14:pctHeight>9200</wp14:pctHeight>
+                    </wp14:sizeRelV>
+                  </wp:anchor>
+                </w:drawing>
+              </mc:Choice>
+              <mc:Fallback>
+                <w:pict>
+                  <v:shapetype w14:anchorId="3BA2BEC0" id="_x0000_t202" coordsize="21600,21600" o:spt="202" path="m,l,21600r21600,l21600,xe">
+                    <v:stroke joinstyle="miter"/>
+                    <v:path gradientshapeok="t" o:connecttype="rect"/>
+                  </v:shapetype>
+                  <v:shape id="Cuadro de texto 152" o:spid="_x0000_s1026" type="#_x0000_t202" style="position:absolute;margin-left:0;margin-top:0;width:8in;height:1in;z-index:251660288;visibility:visible;mso-wrap-style:square;mso-width-percent:941;mso-height-percent:92;mso-top-percent:818;mso-wrap-distance-left:9pt;mso-wrap-distance-top:0;mso-wrap-distance-right:9pt;mso-wrap-distance-bottom:0;mso-position-horizontal:center;mso-position-horizontal-relative:page;mso-position-vertical-relative:page;mso-width-percent:941;mso-height-percent:92;mso-top-percent:818;mso-width-relative:page;mso-height-relative:page;v-text-anchor:bottom" o:gfxdata="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" filled="f" stroked="f" strokeweight=".5pt">
+                    <v:textbox inset="126pt,0,54pt,0">
+                      <w:txbxContent>
+                        <w:p>
+                          <w:pPr>
+                            <w:pStyle w:val="Prrafodelista"/>
+                            <w:jc w:val="right"/>
+                          </w:pPr>
+                          <w:r>
+                            <w:rPr>
+                              <w:sz w:val="24"/>
+                              <w:szCs w:val="24"/>
+                            </w:rPr>
+                            <w:t>Integrantes del Proyecto:</w:t>
+                          </w:r>
+                        </w:p>
+                        <w:p>
+                          <w:pPr>
+                            <w:pStyle w:val="Prrafodelista"/>
+                            <w:jc w:val="right"/>
+                          </w:pPr>
+                          <w:r>
+                            <w:t>Alam Josué Guillen López</w:t>
+                          </w:r>
+                        </w:p>
+                        <w:p>
+                          <w:pPr>
+                            <w:pStyle w:val="Prrafodelista"/>
+                            <w:jc w:val="right"/>
+                          </w:pPr>
+                          <w:r>
+                            <w:t>Mariana Arguelles Macosay</w:t>
+                          </w:r>
+                        </w:p>
+                        <w:p>
+                          <w:pPr>
+                            <w:pStyle w:val="Prrafodelista"/>
+                            <w:jc w:val="right"/>
+                          </w:pPr>
+                          <w:r>
+                            <w:t>Rogelio Gerardo Aquino Santiago</w:t>
+                          </w:r>
+                        </w:p>
+                        <w:p>
+                          <w:pPr>
+                            <w:pStyle w:val="Sinespaciado"/>
+                            <w:jc w:val="right"/>
+                            <w:rPr>
+                              <w:color w:val="BFBFBF" w:themeColor="background1" w:themeShade="BF"/>
+                              <w:sz w:val="16"/>
+                              <w:szCs w:val="16"/>
+                            </w:rPr>
+                          </w:pPr>
+                          <w:sdt>
+                            <w:sdtPr>
+                              <w:rPr>
+                                <w:color w:val="BFBFBF" w:themeColor="background1" w:themeShade="BF"/>
+                                <w:sz w:val="18"/>
+                                <w:szCs w:val="18"/>
+                              </w:rPr>
+                              <w:alias w:val="CorreoElectrónico"/>
+                              <w:tag w:val="CorreoElectrónico"/>
+                              <w:id w:val="942260680"/>
+                              <w:dataBinding w:prefixMappings="xmlns:ns0='http://schemas.microsoft.com/office/2006/coverPageProps' " w:xpath="/ns0:CoverPageProperties[1]/ns0:CompanyEmail[1]" w:storeItemID="{55AF091B-3C7A-41E3-B477-F2FDAA23CFDA}"/>
+                              <w:text/>
+                            </w:sdtPr>
+                            <w:sdtContent>
+                              <w:r>
+                                <w:rPr>
+                                  <w:color w:val="BFBFBF" w:themeColor="background1" w:themeShade="BF"/>
+                                  <w:sz w:val="18"/>
+                                  <w:szCs w:val="18"/>
+                                </w:rPr>
+                                <w:t>https://github.com/MariMaple/NEyDdPW</w:t>
+                              </w:r>
+                            </w:sdtContent>
+                          </w:sdt>
+                        </w:p>
+                      </w:txbxContent>
+                    </v:textbox>
+                    <w10:wrap type="square" anchorx="page" anchory="page"/>
+                  </v:shape>
+                </w:pict>
+              </mc:Fallback>
+            </mc:AlternateContent>
+          </w:r>
+          <w:r>
+            <w:rPr>
+              <w:noProof/>
+            </w:rPr>
+            <mc:AlternateContent>
+              <mc:Choice Requires="wps">
+                <w:drawing>
+                  <wp:anchor distT="0" distB="0" distL="114300" distR="114300" simplePos="0" relativeHeight="251661312" behindDoc="0" locked="0" layoutInCell="1" allowOverlap="1" wp14:anchorId="634533E1" wp14:editId="70E41846">
+                    <wp:simplePos x="0" y="0"/>
+                    <wp:positionH relativeFrom="page">
+                      <wp:align>center</wp:align>
+                    </wp:positionH>
+                    <mc:AlternateContent>
+                      <mc:Choice Requires="wp14">
+                        <wp:positionV relativeFrom="page">
+                          <wp14:pctPosVOffset>70000</wp14:pctPosVOffset>
+                        </wp:positionV>
+                      </mc:Choice>
+                      <mc:Fallback>
+                        <wp:positionV relativeFrom="page">
+                          <wp:posOffset>7040880</wp:posOffset>
+                        </wp:positionV>
+                      </mc:Fallback>
+                    </mc:AlternateContent>
+                    <wp:extent cx="7315200" cy="1009650"/>
+                    <wp:effectExtent l="0" t="0" r="0" b="0"/>
+                    <wp:wrapSquare wrapText="bothSides"/>
+                    <wp:docPr id="153" name="Cuadro de texto 153"/>
+                    <wp:cNvGraphicFramePr/>
+                    <a:graphic xmlns:a="http://schemas.openxmlformats.org/drawingml/2006/main">
+                      <a:graphicData uri="http://schemas.microsoft.com/office/word/2010/wordprocessingShape">
+                        <wps:wsp>
+                          <wps:cNvSpPr txBox="1"/>
+                          <wps:spPr>
+                            <a:xfrm>
+                              <a:off x="0" y="0"/>
+                              <a:ext cx="7315200" cy="1009650"/>
+                            </a:xfrm>
+                            <a:prstGeom prst="rect">
+                              <a:avLst/>
+                            </a:prstGeom>
+                            <a:noFill/>
+                            <a:ln w="6350">
+                              <a:noFill/>
+                            </a:ln>
+                            <a:effectLst/>
+                          </wps:spPr>
+                          <wps:style>
+                            <a:lnRef idx="0">
+                              <a:schemeClr val="accent1"/>
+                            </a:lnRef>
+                            <a:fillRef idx="0">
+                              <a:schemeClr val="accent1"/>
+                            </a:fillRef>
+                            <a:effectRef idx="0">
+                              <a:schemeClr val="accent1"/>
+                            </a:effectRef>
+                            <a:fontRef idx="minor">
+                              <a:schemeClr val="dk1"/>
+                            </a:fontRef>
+                          </wps:style>
+                          <wps:txbx>
+                            <w:txbxContent>
+                              <w:p>
+                                <w:pPr>
+                                  <w:pStyle w:val="Sinespaciado"/>
+                                  <w:jc w:val="right"/>
+                                  <w:rPr>
+                                    <w:color w:val="3494BA" w:themeColor="accent1"/>
+                                    <w:sz w:val="28"/>
+                                    <w:szCs w:val="28"/>
+                                  </w:rPr>
+                                </w:pPr>
+                                <w:r>
+                                  <w:rPr>
+                                    <w:color w:val="3494BA" w:themeColor="accent1"/>
+                                    <w:sz w:val="28"/>
+                                    <w:szCs w:val="28"/>
+                                    <w:lang w:val="es-ES"/>
+                                  </w:rPr>
+                                  <w:t>En este documento se realiza la descripción general del proyecto, el interés y motivación de la realización de este.</w:t>
+                                </w:r>
+                              </w:p>
+                              <w:sdt>
+                                <w:sdtPr>
+                                  <w:rPr>
+                                    <w:color w:val="595959" w:themeColor="text1" w:themeTint="A6"/>
+                                    <w:sz w:val="20"/>
+                                    <w:szCs w:val="20"/>
+                                  </w:rPr>
+                                  <w:alias w:val="Descripción breve"/>
+                                  <w:tag w:val=""/>
+                                  <w:id w:val="1375273687"/>
+                                  <w:dataBinding w:prefixMappings="xmlns:ns0='http://schemas.microsoft.com/office/2006/coverPageProps' " w:xpath="/ns0:CoverPageProperties[1]/ns0:Abstract[1]" w:storeItemID="{55AF091B-3C7A-41E3-B477-F2FDAA23CFDA}"/>
+                                  <w:text w:multiLine="1"/>
+                                </w:sdtPr>
+                                <w:sdtContent>
+                                  <w:p>
+                                    <w:pPr>
+                                      <w:pStyle w:val="Sinespaciado"/>
+                                      <w:jc w:val="right"/>
+                                      <w:rPr>
+                                        <w:color w:val="595959" w:themeColor="text1" w:themeTint="A6"/>
+                                        <w:sz w:val="20"/>
+                                        <w:szCs w:val="20"/>
+                                      </w:rPr>
+                                    </w:pPr>
+                                    <w:r>
+                                      <w:rPr>
+                                        <w:color w:val="595959" w:themeColor="text1" w:themeTint="A6"/>
+                                        <w:sz w:val="20"/>
+                                        <w:szCs w:val="20"/>
+                                      </w:rPr>
+                                      <w:t>Hagamos que cada huellita encuentre su camino a casa.</w:t>
+                                    </w:r>
+                                  </w:p>
+                                </w:sdtContent>
+                              </w:sdt>
+                            </w:txbxContent>
+                          </wps:txbx>
+                          <wps:bodyPr rot="0" spcFirstLastPara="0" vertOverflow="overflow" horzOverflow="overflow" vert="horz" wrap="square" lIns="1600200" tIns="0" rIns="685800" bIns="0" numCol="1" spcCol="0" rtlCol="0" fromWordArt="0" anchor="t" anchorCtr="0" forceAA="0" compatLnSpc="1">
+                            <a:prstTxWarp prst="textNoShape">
+                              <a:avLst/>
+                            </a:prstTxWarp>
+                            <a:spAutoFit/>
+                          </wps:bodyPr>
+                        </wps:wsp>
+                      </a:graphicData>
+                    </a:graphic>
+                    <wp14:sizeRelH relativeFrom="page">
+                      <wp14:pctWidth>94100</wp14:pctWidth>
+                    </wp14:sizeRelH>
+                    <wp14:sizeRelV relativeFrom="page">
+                      <wp14:pctHeight>10000</wp14:pctHeight>
+                    </wp14:sizeRelV>
+                  </wp:anchor>
+                </w:drawing>
+              </mc:Choice>
+              <mc:Fallback>
+                <w:pict>
+                  <v:shape w14:anchorId="634533E1" id="Cuadro de texto 153" o:spid="_x0000_s1027" type="#_x0000_t202" style="position:absolute;margin-left:0;margin-top:0;width:8in;height:79.5pt;z-index:251661312;visibility:visible;mso-wrap-style:square;mso-width-percent:941;mso-height-percent:100;mso-top-percent:700;mso-wrap-distance-left:9pt;mso-wrap-distance-top:0;mso-wrap-distance-right:9pt;mso-wrap-distance-bottom:0;mso-position-horizontal:center;mso-position-horizontal-relative:page;mso-position-vertical-relative:page;mso-width-percent:941;mso-height-percent:100;mso-top-percent:700;mso-width-relative:page;mso-height-relative:page;v-text-anchor:top" o:gfxdata="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" filled="f" stroked="f" strokeweight=".5pt">
+                    <v:textbox style="mso-fit-shape-to-text:t" inset="126pt,0,54pt,0">
+                      <w:txbxContent>
+                        <w:p>
+                          <w:pPr>
+                            <w:pStyle w:val="Sinespaciado"/>
+                            <w:jc w:val="right"/>
+                            <w:rPr>
+                              <w:color w:val="3494BA" w:themeColor="accent1"/>
+                              <w:sz w:val="28"/>
+                              <w:szCs w:val="28"/>
+                            </w:rPr>
+                          </w:pPr>
+                          <w:r>
+                            <w:rPr>
+                              <w:color w:val="3494BA" w:themeColor="accent1"/>
+                              <w:sz w:val="28"/>
+                              <w:szCs w:val="28"/>
+                              <w:lang w:val="es-ES"/>
+                            </w:rPr>
+                            <w:t>En este documento se realiza la descripción general del proyecto, el interés y motivación de la realización de este.</w:t>
+                          </w:r>
+                        </w:p>
+                        <w:sdt>
+                          <w:sdtPr>
+                            <w:rPr>
+                              <w:color w:val="595959" w:themeColor="text1" w:themeTint="A6"/>
+                              <w:sz w:val="20"/>
+                              <w:szCs w:val="20"/>
+                            </w:rPr>
+                            <w:alias w:val="Descripción breve"/>
+                            <w:tag w:val=""/>
+                            <w:id w:val="1375273687"/>
+                            <w:dataBinding w:prefixMappings="xmlns:ns0='http://schemas.microsoft.com/office/2006/coverPageProps' " w:xpath="/ns0:CoverPageProperties[1]/ns0:Abstract[1]" w:storeItemID="{55AF091B-3C7A-41E3-B477-F2FDAA23CFDA}"/>
+                            <w:text w:multiLine="1"/>
+                          </w:sdtPr>
+                          <w:sdtContent>
+                            <w:p>
+                              <w:pPr>
+                                <w:pStyle w:val="Sinespaciado"/>
+                                <w:jc w:val="right"/>
+                                <w:rPr>
+                                  <w:color w:val="595959" w:themeColor="text1" w:themeTint="A6"/>
+                                  <w:sz w:val="20"/>
+                                  <w:szCs w:val="20"/>
+                                </w:rPr>
+                              </w:pPr>
+                              <w:r>
+                                <w:rPr>
+                                  <w:color w:val="595959" w:themeColor="text1" w:themeTint="A6"/>
+                                  <w:sz w:val="20"/>
+                                  <w:szCs w:val="20"/>
+                                </w:rPr>
+                                <w:t>Hagamos que cada huellita encuentre su camino a casa.</w:t>
+                              </w:r>
+                            </w:p>
+                          </w:sdtContent>
+                        </w:sdt>
+                      </w:txbxContent>
+                    </v:textbox>
+                    <w10:wrap type="square" anchorx="page" anchory="page"/>
+                  </v:shape>
+                </w:pict>
+              </mc:Fallback>
+            </mc:AlternateContent>
+          </w:r>
+          <w:r>
+            <w:rPr>
+              <w:noProof/>
+            </w:rPr>
+            <mc:AlternateContent>
+              <mc:Choice Requires="wps">
+                <w:drawing>
+                  <wp:anchor distT="0" distB="0" distL="114300" distR="114300" simplePos="0" relativeHeight="251659264" behindDoc="0" locked="0" layoutInCell="1" allowOverlap="1" wp14:anchorId="798437F4" wp14:editId="606375AA">
+                    <wp:simplePos x="0" y="0"/>
+                    <wp:positionH relativeFrom="page">
+                      <wp:align>center</wp:align>
+                    </wp:positionH>
+                    <mc:AlternateContent>
+                      <mc:Choice Requires="wp14">
+                        <wp:positionV relativeFrom="page">
+                          <wp14:pctPosVOffset>30000</wp14:pctPosVOffset>
+                        </wp:positionV>
+                      </mc:Choice>
+                      <mc:Fallback>
+                        <wp:positionV relativeFrom="page">
+                          <wp:posOffset>3017520</wp:posOffset>
+                        </wp:positionV>
+                      </mc:Fallback>
+                    </mc:AlternateContent>
+                    <wp:extent cx="7315200" cy="3638550"/>
+                    <wp:effectExtent l="0" t="0" r="0" b="6350"/>
+                    <wp:wrapSquare wrapText="bothSides"/>
+                    <wp:docPr id="154" name="Cuadro de texto 154"/>
+                    <wp:cNvGraphicFramePr/>
+                    <a:graphic xmlns:a="http://schemas.openxmlformats.org/drawingml/2006/main">
+                      <a:graphicData uri="http://schemas.microsoft.com/office/word/2010/wordprocessingShape">
+                        <wps:wsp>
+                          <wps:cNvSpPr txBox="1"/>
+                          <wps:spPr>
+                            <a:xfrm>
+                              <a:off x="0" y="0"/>
+                              <a:ext cx="7315200" cy="3638550"/>
+                            </a:xfrm>
+                            <a:prstGeom prst="rect">
+                              <a:avLst/>
+                            </a:prstGeom>
+                            <a:noFill/>
+                            <a:ln w="6350">
+                              <a:noFill/>
+                            </a:ln>
+                            <a:effectLst/>
+                          </wps:spPr>
+                          <wps:style>
+                            <a:lnRef idx="0">
+                              <a:schemeClr val="accent1"/>
+                            </a:lnRef>
+                            <a:fillRef idx="0">
+                              <a:schemeClr val="accent1"/>
+                            </a:fillRef>
+                            <a:effectRef idx="0">
+                              <a:schemeClr val="accent1"/>
+                            </a:effectRef>
+                            <a:fontRef idx="minor">
+                              <a:schemeClr val="dk1"/>
+                            </a:fontRef>
+                          </wps:style>
+                          <wps:txbx>
+                            <w:txbxContent>
+                              <w:p>
+                                <w:pPr>
+                                  <w:jc w:val="right"/>
+                                  <w:rPr>
+                                    <w:color w:val="3494BA" w:themeColor="accent1"/>
+                                    <w:sz w:val="64"/>
+                                    <w:szCs w:val="64"/>
+                                  </w:rPr>
+                                </w:pPr>
+                                <w:sdt>
+                                  <w:sdtPr>
+                                    <w:rPr>
+                                      <w:caps/>
+                                      <w:color w:val="3494BA" w:themeColor="accent1"/>
+                                      <w:sz w:val="64"/>
+                                      <w:szCs w:val="64"/>
+                                    </w:rPr>
+                                    <w:alias w:val="Título"/>
+                                    <w:tag w:val=""/>
+                                    <w:id w:val="630141079"/>
+                                    <w:dataBinding w:prefixMappings="xmlns:ns0='http://purl.org/dc/elements/1.1/' xmlns:ns1='http://schemas.openxmlformats.org/package/2006/metadata/core-properties' " w:xpath="/ns1:coreProperties[1]/ns0:title[1]" w:storeItemID="{6C3C8BC8-F283-45AE-878A-BAB7291924A1}"/>
+                                    <w:text w:multiLine="1"/>
+                                  </w:sdtPr>
+                                  <w:sdtEndPr>
+                                    <w:rPr>
+                                      <w:caps w:val="0"/>
+                                    </w:rPr>
+                                  </w:sdtEndPr>
+                                  <w:sdtContent>
+                                    <w:r>
+                                      <w:rPr>
+                                        <w:caps/>
+                                        <w:color w:val="3494BA" w:themeColor="accent1"/>
+                                        <w:sz w:val="64"/>
+                                        <w:szCs w:val="64"/>
+                                      </w:rPr>
+                                      <w:t>Descripcion general del proyecto</w:t>
+                                    </w:r>
+                                  </w:sdtContent>
+                                </w:sdt>
+                              </w:p>
+                              <w:sdt>
+                                <w:sdtPr>
+                                  <w:rPr>
+                                    <w:color w:val="404040" w:themeColor="text1" w:themeTint="BF"/>
+                                    <w:sz w:val="36"/>
+                                    <w:szCs w:val="36"/>
+                                  </w:rPr>
+                                  <w:alias w:val="Subtítulo"/>
+                                  <w:tag w:val=""/>
+                                  <w:id w:val="1759551507"/>
+                                  <w:dataBinding w:prefixMappings="xmlns:ns0='http://purl.org/dc/elements/1.1/' xmlns:ns1='http://schemas.openxmlformats.org/package/2006/metadata/core-properties' " w:xpath="/ns1:coreProperties[1]/ns0:subject[1]" w:storeItemID="{6C3C8BC8-F283-45AE-878A-BAB7291924A1}"/>
+                                  <w:text/>
+                                </w:sdtPr>
+                                <w:sdtContent>
+                                  <w:p>
+                                    <w:pPr>
+                                      <w:jc w:val="right"/>
+                                      <w:rPr>
+                                        <w:smallCaps/>
+                                        <w:color w:val="404040" w:themeColor="text1" w:themeTint="BF"/>
+                                        <w:sz w:val="36"/>
+                                        <w:szCs w:val="36"/>
+                                      </w:rPr>
+                                    </w:pPr>
+                                    <w:r>
+                                      <w:rPr>
+                                        <w:color w:val="404040" w:themeColor="text1" w:themeTint="BF"/>
+                                        <w:sz w:val="36"/>
+                                        <w:szCs w:val="36"/>
+                                      </w:rPr>
+                                      <w:t>FIND MY PAW</w:t>
+                                    </w:r>
+                                  </w:p>
+                                </w:sdtContent>
+                              </w:sdt>
+                            </w:txbxContent>
+                          </wps:txbx>
+                          <wps:bodyPr rot="0" spcFirstLastPara="0" vertOverflow="overflow" horzOverflow="overflow" vert="horz" wrap="square" lIns="1600200" tIns="0" rIns="685800" bIns="0" numCol="1" spcCol="0" rtlCol="0" fromWordArt="0" anchor="b" anchorCtr="0" forceAA="0" compatLnSpc="1">
+                            <a:prstTxWarp prst="textNoShape">
+                              <a:avLst/>
+                            </a:prstTxWarp>
+                            <a:noAutofit/>
+                          </wps:bodyPr>
+                        </wps:wsp>
+                      </a:graphicData>
+                    </a:graphic>
+                    <wp14:sizeRelH relativeFrom="page">
+                      <wp14:pctWidth>94100</wp14:pctWidth>
+                    </wp14:sizeRelH>
+                    <wp14:sizeRelV relativeFrom="page">
+                      <wp14:pctHeight>36300</wp14:pctHeight>
+                    </wp14:sizeRelV>
+                  </wp:anchor>
+                </w:drawing>
+              </mc:Choice>
+              <mc:Fallback>
+                <w:pict>
+                  <v:shape w14:anchorId="798437F4" id="Cuadro de texto 154" o:spid="_x0000_s1028" type="#_x0000_t202" style="position:absolute;margin-left:0;margin-top:0;width:8in;height:286.5pt;z-index:251659264;visibility:visible;mso-wrap-style:square;mso-width-percent:941;mso-height-percent:363;mso-top-percent:300;mso-wrap-distance-left:9pt;mso-wrap-distance-top:0;mso-wrap-distance-right:9pt;mso-wrap-distance-bottom:0;mso-position-horizontal:center;mso-position-horizontal-relative:page;mso-position-vertical-relative:page;mso-width-percent:941;mso-height-percent:363;mso-top-percent:300;mso-width-relative:page;mso-height-relative:page;v-text-anchor:bottom" o:gfxdata="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" filled="f" stroked="f" strokeweight=".5pt">
+                    <v:textbox inset="126pt,0,54pt,0">
+                      <w:txbxContent>
+                        <w:p>
+                          <w:pPr>
+                            <w:jc w:val="right"/>
+                            <w:rPr>
+                              <w:color w:val="3494BA" w:themeColor="accent1"/>
+                              <w:sz w:val="64"/>
+                              <w:szCs w:val="64"/>
+                            </w:rPr>
+                          </w:pPr>
+                          <w:sdt>
+                            <w:sdtPr>
+                              <w:rPr>
+                                <w:caps/>
+                                <w:color w:val="3494BA" w:themeColor="accent1"/>
+                                <w:sz w:val="64"/>
+                                <w:szCs w:val="64"/>
+                              </w:rPr>
+                              <w:alias w:val="Título"/>
+                              <w:tag w:val=""/>
+                              <w:id w:val="630141079"/>
+                              <w:dataBinding w:prefixMappings="xmlns:ns0='http://purl.org/dc/elements/1.1/' xmlns:ns1='http://schemas.openxmlformats.org/package/2006/metadata/core-properties' " w:xpath="/ns1:coreProperties[1]/ns0:title[1]" w:storeItemID="{6C3C8BC8-F283-45AE-878A-BAB7291924A1}"/>
+                              <w:text w:multiLine="1"/>
+                            </w:sdtPr>
+                            <w:sdtEndPr>
+                              <w:rPr>
+                                <w:caps w:val="0"/>
+                              </w:rPr>
+                            </w:sdtEndPr>
+                            <w:sdtContent>
+                              <w:r>
+                                <w:rPr>
+                                  <w:caps/>
+                                  <w:color w:val="3494BA" w:themeColor="accent1"/>
+                                  <w:sz w:val="64"/>
+                                  <w:szCs w:val="64"/>
+                                </w:rPr>
+                                <w:t>Descripcion general del proyecto</w:t>
+                              </w:r>
+                            </w:sdtContent>
+                          </w:sdt>
+                        </w:p>
+                        <w:sdt>
+                          <w:sdtPr>
+                            <w:rPr>
+                              <w:color w:val="404040" w:themeColor="text1" w:themeTint="BF"/>
+                              <w:sz w:val="36"/>
+                              <w:szCs w:val="36"/>
+                            </w:rPr>
+                            <w:alias w:val="Subtítulo"/>
+                            <w:tag w:val=""/>
+                            <w:id w:val="1759551507"/>
+                            <w:dataBinding w:prefixMappings="xmlns:ns0='http://purl.org/dc/elements/1.1/' xmlns:ns1='http://schemas.openxmlformats.org/package/2006/metadata/core-properties' " w:xpath="/ns1:coreProperties[1]/ns0:subject[1]" w:storeItemID="{6C3C8BC8-F283-45AE-878A-BAB7291924A1}"/>
+                            <w:text/>
+                          </w:sdtPr>
+                          <w:sdtContent>
+                            <w:p>
+                              <w:pPr>
+                                <w:jc w:val="right"/>
+                                <w:rPr>
+                                  <w:smallCaps/>
+                                  <w:color w:val="404040" w:themeColor="text1" w:themeTint="BF"/>
+                                  <w:sz w:val="36"/>
+                                  <w:szCs w:val="36"/>
+                                </w:rPr>
+                              </w:pPr>
+                              <w:r>
+                                <w:rPr>
+                                  <w:color w:val="404040" w:themeColor="text1" w:themeTint="BF"/>
+                                  <w:sz w:val="36"/>
+                                  <w:szCs w:val="36"/>
+                                </w:rPr>
+                                <w:t>FIND MY PAW</w:t>
+                              </w:r>
+                            </w:p>
+                          </w:sdtContent>
+                        </w:sdt>
+                      </w:txbxContent>
+                    </v:textbox>
+                    <w10:wrap type="square" anchorx="page" anchory="page"/>
+                  </v:shape>
+                </w:pict>
+              </mc:Fallback>
+            </mc:AlternateContent>
+          </w:r>
+        </w:p>
+        <w:p>
+          <w:pPr>
+            <w:rPr>
+              <w:lang w:val="es-ES"/>
+            </w:rPr>
+          </w:pPr>
+          <w:r>
+            <w:rPr>
+              <w:rFonts w:ascii="Arial" w:hAnsi="Arial" w:cs="Arial"/>
+              <w:noProof/>
+              <w:color w:val="000000"/>
+              <w:sz w:val="32"/>
+              <w:szCs w:val="32"/>
+              <w:bdr w:val="none" w:sz="0" w:space="0" w:color="auto" w:frame="1"/>
+            </w:rPr>
+            <w:drawing>
+              <wp:anchor distT="0" distB="0" distL="114300" distR="114300" simplePos="0" relativeHeight="251664384" behindDoc="1" locked="0" layoutInCell="1" allowOverlap="1" wp14:anchorId="35175A69" wp14:editId="1DEE3F6C">
+                <wp:simplePos x="0" y="0"/>
+                <wp:positionH relativeFrom="margin">
+                  <wp:posOffset>-563494</wp:posOffset>
+                </wp:positionH>
+                <wp:positionV relativeFrom="paragraph">
+                  <wp:posOffset>210737</wp:posOffset>
+                </wp:positionV>
+                <wp:extent cx="3410609" cy="3377225"/>
+                <wp:effectExtent l="0" t="0" r="0" b="0"/>
+                <wp:wrapNone/>
+                <wp:docPr id="9" name="Imagen 9" descr="Icono&#10;&#10;Descripción generada automáticamente"/>
+                <wp:cNvGraphicFramePr>
+                  <a:graphicFrameLocks xmlns:a="http://schemas.openxmlformats.org/drawingml/2006/main" noChangeAspect="1"/>
+                </wp:cNvGraphicFramePr>
+                <a:graphic xmlns:a="http://schemas.openxmlformats.org/drawingml/2006/main">
+                  <a:graphicData uri="http://schemas.openxmlformats.org/drawingml/2006/picture">
+                    <pic:pic xmlns:pic="http://schemas.openxmlformats.org/drawingml/2006/picture">
+                      <pic:nvPicPr>
+                        <pic:cNvPr id="1" name="Imagen 1" descr="Icono&#10;&#10;Descripción generada automáticamente"/>
+                        <pic:cNvPicPr>
+                          <a:picLocks noChangeAspect="1" noChangeArrowheads="1"/>
+                        </pic:cNvPicPr>
+                      </pic:nvPicPr>
+                      <pic:blipFill rotWithShape="1">
+                        <a:blip r:embed="rId11">
+                          <a:alphaModFix amt="70000"/>
+                          <a:extLst>
+                            <a:ext uri="{28A0092B-C50C-407E-A947-70E740481C1C}">
+                              <a14:useLocalDpi xmlns:a14="http://schemas.microsoft.com/office/drawing/2010/main" val="0"/>
+                            </a:ext>
+                          </a:extLst>
+                        </a:blip>
+                        <a:srcRect l="6142" t="3514" r="7842" b="11311"/>
+                        <a:stretch/>
+                      </pic:blipFill>
+                      <pic:spPr bwMode="auto">
+                        <a:xfrm>
+                          <a:off x="0" y="0"/>
+                          <a:ext cx="3410609" cy="3377225"/>
+                        </a:xfrm>
+                        <a:prstGeom prst="rect">
+                          <a:avLst/>
+                        </a:prstGeom>
+                        <a:noFill/>
+                        <a:ln>
+                          <a:noFill/>
+                        </a:ln>
+                        <a:extLst>
+                          <a:ext uri="{53640926-AAD7-44D8-BBD7-CCE9431645EC}">
+                            <a14:shadowObscured xmlns:a14="http://schemas.microsoft.com/office/drawing/2010/main"/>
+                          </a:ext>
+                        </a:extLst>
+                      </pic:spPr>
+                    </pic:pic>
+                  </a:graphicData>
+                </a:graphic>
+                <wp14:sizeRelH relativeFrom="margin">
+                  <wp14:pctWidth>0</wp14:pctWidth>
+                </wp14:sizeRelH>
+                <wp14:sizeRelV relativeFrom="margin">
+                  <wp14:pctHeight>0</wp14:pctHeight>
+                </wp14:sizeRelV>
+              </wp:anchor>
+            </w:drawing>
+          </w:r>
+          <w:r>
+            <w:rPr>
+              <w:lang w:val="es-ES"/>
+            </w:rPr>
+            <w:br w:type="page"/>
+          </w:r>
+        </w:p>
+      </w:sdtContent>
+    </w:sdt>
+    <w:p>
+      <w:pPr>
+        <w:rPr>
+          <w:rFonts w:asciiTheme="majorHAnsi" w:eastAsiaTheme="majorEastAsia" w:hAnsiTheme="majorHAnsi" w:cstheme="majorBidi"/>
+          <w:color w:val="276E8B" w:themeColor="accent1" w:themeShade="BF"/>
+          <w:sz w:val="36"/>
+          <w:szCs w:val="36"/>
+          <w:lang w:val="es-ES"/>
+        </w:rPr>
+      </w:pPr>
+    </w:p>
+    <w:sdt>
+      <w:sdtPr>
+        <w:rPr>
+          <w:lang w:val="es-ES"/>
+        </w:rPr>
+        <w:id w:val="-545061479"/>
+        <w:docPartObj>
+          <w:docPartGallery w:val="Table of Contents"/>
+          <w:docPartUnique/>
+        </w:docPartObj>
+      </w:sdtPr>
+      <w:sdtEndPr>
+        <w:rPr>
+          <w:rFonts w:asciiTheme="minorHAnsi" w:eastAsiaTheme="minorEastAsia" w:hAnsiTheme="minorHAnsi" w:cstheme="minorBidi"/>
+          <w:b/>
+          <w:bCs/>
+          <w:color w:val="auto"/>
+          <w:sz w:val="21"/>
+          <w:szCs w:val="21"/>
+        </w:rPr>
+      </w:sdtEndPr>
+      <w:sdtContent>
+        <w:p>
+          <w:pPr>
+            <w:pStyle w:val="TtuloTDC"/>
+          </w:pPr>
+          <w:r>
+            <w:rPr>
+              <w:lang w:val="es-ES"/>
+            </w:rPr>
+            <w:t>Tabla de contenido</w:t>
+          </w:r>
+        </w:p>
+        <w:p>
+          <w:pPr>
+            <w:pStyle w:val="TDC1"/>
+            <w:tabs>
+              <w:tab w:val="right" w:leader="dot" w:pos="9227"/>
+            </w:tabs>
+            <w:rPr>
+              <w:noProof/>
+              <w:sz w:val="22"/>
+              <w:szCs w:val="22"/>
+              <w:lang w:eastAsia="es-MX"/>
+            </w:rPr>
+          </w:pPr>
+          <w:r>
+            <w:fldChar w:fldCharType="begin"/>
+          </w:r>
+          <w:r>
+            <w:instrText xml:space="preserve"> TOC \o "1-3" \h \z \u </w:instrText>
+          </w:r>
+          <w:r>
+            <w:fldChar w:fldCharType="separate"/>
+          </w:r>
+          <w:hyperlink w:anchor="_Toc80093099" w:history="1">
+            <w:r>
+              <w:rPr>
+                <w:rStyle w:val="Hipervnculo"/>
+                <w:noProof/>
+              </w:rPr>
+              <w:t>Descripción general del proyecto</w:t>
+            </w:r>
+            <w:r>
+              <w:rPr>
+                <w:noProof/>
+                <w:webHidden/>
+              </w:rPr>
+              <w:tab/>
+            </w:r>
+            <w:r>
+              <w:rPr>
+                <w:noProof/>
+                <w:webHidden/>
+              </w:rPr>
+              <w:fldChar w:fldCharType="begin"/>
+            </w:r>
+            <w:r>
+              <w:rPr>
+                <w:noProof/>
+                <w:webHidden/>
+              </w:rPr>
+              <w:instrText xml:space="preserve"> PAGEREF _Toc80093099 \h </w:instrText>
+            </w:r>
+            <w:r>
+              <w:rPr>
+                <w:noProof/>
+                <w:webHidden/>
+              </w:rPr>
+            </w:r>
+            <w:r>
+              <w:rPr>
+                <w:noProof/>
+                <w:webHidden/>
+              </w:rPr>
+              <w:fldChar w:fldCharType="separate"/>
+            </w:r>
+            <w:r>
+              <w:rPr>
+                <w:noProof/>
+                <w:webHidden/>
+              </w:rPr>
+              <w:t>1</w:t>
+            </w:r>
+            <w:r>
+              <w:rPr>
+                <w:noProof/>
+                <w:webHidden/>
+              </w:rPr>
+              <w:fldChar w:fldCharType="end"/>
+            </w:r>
+          </w:hyperlink>
+        </w:p>
+        <w:p>
+          <w:pPr>
+            <w:pStyle w:val="TDC2"/>
+            <w:tabs>
+              <w:tab w:val="right" w:leader="dot" w:pos="9227"/>
+            </w:tabs>
+            <w:rPr>
+              <w:noProof/>
+              <w:sz w:val="22"/>
+              <w:szCs w:val="22"/>
+              <w:lang w:eastAsia="es-MX"/>
+            </w:rPr>
+          </w:pPr>
+          <w:hyperlink w:anchor="_Toc80093100" w:history="1">
+            <w:r>
+              <w:rPr>
+                <w:rStyle w:val="Hipervnculo"/>
+                <w:noProof/>
+              </w:rPr>
+              <w:t>Interés:</w:t>
+            </w:r>
+            <w:r>
+              <w:rPr>
+                <w:noProof/>
+                <w:webHidden/>
+              </w:rPr>
+              <w:tab/>
+            </w:r>
+            <w:r>
+              <w:rPr>
+                <w:noProof/>
+                <w:webHidden/>
+              </w:rPr>
+              <w:fldChar w:fldCharType="begin"/>
+            </w:r>
+            <w:r>
+              <w:rPr>
+                <w:noProof/>
+                <w:webHidden/>
+              </w:rPr>
+              <w:instrText xml:space="preserve"> PAGEREF _Toc80093100 \h </w:instrText>
+            </w:r>
+            <w:r>
+              <w:rPr>
+                <w:noProof/>
+                <w:webHidden/>
+              </w:rPr>
+            </w:r>
+            <w:r>
+              <w:rPr>
+                <w:noProof/>
+                <w:webHidden/>
+              </w:rPr>
+              <w:fldChar w:fldCharType="separate"/>
+            </w:r>
+            <w:r>
+              <w:rPr>
+                <w:noProof/>
+                <w:webHidden/>
+              </w:rPr>
+              <w:t>1</w:t>
+            </w:r>
+            <w:r>
+              <w:rPr>
+                <w:noProof/>
+                <w:webHidden/>
+              </w:rPr>
+              <w:fldChar w:fldCharType="end"/>
+            </w:r>
+          </w:hyperlink>
+        </w:p>
+        <w:p>
+          <w:pPr>
+            <w:pStyle w:val="TDC2"/>
+            <w:tabs>
+              <w:tab w:val="right" w:leader="dot" w:pos="9227"/>
+            </w:tabs>
+            <w:rPr>
+              <w:noProof/>
+              <w:sz w:val="22"/>
+              <w:szCs w:val="22"/>
+              <w:lang w:eastAsia="es-MX"/>
+            </w:rPr>
+          </w:pPr>
+          <w:hyperlink w:anchor="_Toc80093101" w:history="1">
+            <w:r>
+              <w:rPr>
+                <w:rStyle w:val="Hipervnculo"/>
+                <w:noProof/>
+              </w:rPr>
+              <w:t>Producto y Servicio Integrado:</w:t>
+            </w:r>
+            <w:r>
+              <w:rPr>
+                <w:noProof/>
+                <w:webHidden/>
+              </w:rPr>
+              <w:tab/>
+            </w:r>
+            <w:r>
+              <w:rPr>
+                <w:noProof/>
+                <w:webHidden/>
+              </w:rPr>
+              <w:fldChar w:fldCharType="begin"/>
+            </w:r>
+            <w:r>
+              <w:rPr>
+                <w:noProof/>
+                <w:webHidden/>
+              </w:rPr>
+              <w:instrText xml:space="preserve"> PAGEREF _Toc80093101 \h </w:instrText>
+            </w:r>
+            <w:r>
+              <w:rPr>
+                <w:noProof/>
+                <w:webHidden/>
+              </w:rPr>
+            </w:r>
+            <w:r>
+              <w:rPr>
+                <w:noProof/>
+                <w:webHidden/>
+              </w:rPr>
+              <w:fldChar w:fldCharType="separate"/>
+            </w:r>
+            <w:r>
+              <w:rPr>
+                <w:noProof/>
+                <w:webHidden/>
+              </w:rPr>
+              <w:t>2</w:t>
+            </w:r>
+            <w:r>
+              <w:rPr>
+                <w:noProof/>
+                <w:webHidden/>
+              </w:rPr>
+              <w:fldChar w:fldCharType="end"/>
+            </w:r>
+          </w:hyperlink>
+        </w:p>
+        <w:p>
+          <w:pPr>
+            <w:pStyle w:val="TDC2"/>
+            <w:tabs>
+              <w:tab w:val="right" w:leader="dot" w:pos="9227"/>
+            </w:tabs>
+            <w:rPr>
+              <w:noProof/>
+              <w:sz w:val="22"/>
+              <w:szCs w:val="22"/>
+              <w:lang w:eastAsia="es-MX"/>
+            </w:rPr>
+          </w:pPr>
+          <w:hyperlink w:anchor="_Toc80093102" w:history="1">
+            <w:r>
+              <w:rPr>
+                <w:rStyle w:val="Hipervnculo"/>
+                <w:noProof/>
+              </w:rPr>
+              <w:t>Motivaciones:</w:t>
+            </w:r>
+            <w:r>
+              <w:rPr>
+                <w:noProof/>
+                <w:webHidden/>
+              </w:rPr>
+              <w:tab/>
+            </w:r>
+            <w:r>
+              <w:rPr>
+                <w:noProof/>
+                <w:webHidden/>
+              </w:rPr>
+              <w:fldChar w:fldCharType="begin"/>
+            </w:r>
+            <w:r>
+              <w:rPr>
+                <w:noProof/>
+                <w:webHidden/>
+              </w:rPr>
+              <w:instrText xml:space="preserve"> PAGEREF _Toc80093102 \h </w:instrText>
+            </w:r>
+            <w:r>
+              <w:rPr>
+                <w:noProof/>
+                <w:webHidden/>
+              </w:rPr>
+            </w:r>
+            <w:r>
+              <w:rPr>
+                <w:noProof/>
+                <w:webHidden/>
+              </w:rPr>
+              <w:fldChar w:fldCharType="separate"/>
+            </w:r>
+            <w:r>
+              <w:rPr>
+                <w:noProof/>
+                <w:webHidden/>
+              </w:rPr>
+              <w:t>2</w:t>
+            </w:r>
+            <w:r>
+              <w:rPr>
+                <w:noProof/>
+                <w:webHidden/>
+              </w:rPr>
+              <w:fldChar w:fldCharType="end"/>
+            </w:r>
+          </w:hyperlink>
+        </w:p>
+        <w:p>
+          <w:pPr>
+            <w:pStyle w:val="TDC2"/>
+            <w:tabs>
+              <w:tab w:val="right" w:leader="dot" w:pos="9227"/>
+            </w:tabs>
+            <w:rPr>
+              <w:noProof/>
+              <w:sz w:val="22"/>
+              <w:szCs w:val="22"/>
+              <w:lang w:eastAsia="es-MX"/>
+            </w:rPr>
+          </w:pPr>
+          <w:hyperlink w:anchor="_Toc80093103" w:history="1">
+            <w:r>
+              <w:rPr>
+                <w:rStyle w:val="Hipervnculo"/>
+                <w:noProof/>
+              </w:rPr>
+              <w:t>Justificación:</w:t>
+            </w:r>
+            <w:r>
+              <w:rPr>
+                <w:noProof/>
+                <w:webHidden/>
+              </w:rPr>
+              <w:tab/>
+            </w:r>
+            <w:r>
+              <w:rPr>
+                <w:noProof/>
+                <w:webHidden/>
+              </w:rPr>
+              <w:fldChar w:fldCharType="begin"/>
+            </w:r>
+            <w:r>
+              <w:rPr>
+                <w:noProof/>
+                <w:webHidden/>
+              </w:rPr>
+              <w:instrText xml:space="preserve"> PAGEREF _Toc80093103 \h </w:instrText>
+            </w:r>
+            <w:r>
+              <w:rPr>
+                <w:noProof/>
+                <w:webHidden/>
+              </w:rPr>
+            </w:r>
+            <w:r>
+              <w:rPr>
+                <w:noProof/>
+                <w:webHidden/>
+              </w:rPr>
+              <w:fldChar w:fldCharType="separate"/>
+            </w:r>
+            <w:r>
+              <w:rPr>
+                <w:noProof/>
+                <w:webHidden/>
+              </w:rPr>
+              <w:t>2</w:t>
+            </w:r>
+            <w:r>
+              <w:rPr>
+                <w:noProof/>
+                <w:webHidden/>
+              </w:rPr>
+              <w:fldChar w:fldCharType="end"/>
+            </w:r>
+          </w:hyperlink>
+        </w:p>
+        <w:p>
+          <w:r>
+            <w:rPr>
+              <w:b/>
+              <w:bCs/>
+              <w:lang w:val="es-ES"/>
+            </w:rPr>
+            <w:fldChar w:fldCharType="end"/>
+          </w:r>
+        </w:p>
+      </w:sdtContent>
+    </w:sdt>
     <w:p>
       <w:pPr>
         <w:pStyle w:val="Ttulo1"/>
       </w:pPr>
+      <w:bookmarkStart w:id="0" w:name="_Toc80093099"/>
       <w:r>
         <w:t>Descripción general del proyecto</w:t>
       </w:r>
+      <w:bookmarkEnd w:id="0"/>
     </w:p>
-    <w:p/>
-    <w:p/>
-    <w:p/>
-    <w:p/>
-    <w:p/>
     <w:p>
+      <w:pPr>
+        <w:jc w:val="both"/>
+        <w:rPr>
+          <w:noProof/>
+        </w:rPr>
+      </w:pPr>
+      <w:proofErr w:type="spellStart"/>
+      <w:r>
+        <w:t>Find</w:t>
+      </w:r>
+      <w:proofErr w:type="spellEnd"/>
+      <w:r>
+        <w:t xml:space="preserve"> My </w:t>
+      </w:r>
+      <w:proofErr w:type="spellStart"/>
+      <w:r>
+        <w:t>Paw</w:t>
+      </w:r>
+      <w:proofErr w:type="spellEnd"/>
+      <w:r>
+        <w:t xml:space="preserve"> es un proyecto de localización de animales, ya sea con o sin suscripción y con o sin collar (</w:t>
+      </w:r>
+      <w:proofErr w:type="spellStart"/>
+      <w:r>
+        <w:t>Finderz</w:t>
+      </w:r>
+      <w:proofErr w:type="spellEnd"/>
+      <w:r>
+        <w:t>) de modo que cada animalito regrese a su casa de ser posible. La creacion de una red de búsqueda o ayuda mediante un sistema de alertas que engloba a los usuarios de la plataforma que se encuentren en un rango determinado a formar parte de la búsqueda directa o indirectamente.</w:t>
+      </w:r>
+      <w:r>
+        <w:rPr>
+          <w:noProof/>
+        </w:rPr>
+        <w:t xml:space="preserve"> </w:t>
+      </w:r>
+      <w:r>
+        <w:rPr>
+          <w:noProof/>
+        </w:rPr>
+        <w:t xml:space="preserve">Find My Paw constara de una paguina Web en la cual se encuentran todas las opciones de localizacion y la tienda en linea donde se pueden adquirir productos como el collar Finderz el cual sera el producto estrella de la empresa por contener el localizador compatible con los mapas de localizacion contenidos en la paguina web, ademas de poder suscribirse a Find My Paw que junto con el collar Finderz lograran rastrear los pasos del collar, dado que el collar lo debe de llevar una mascosta se traduce como rastrear donde estuvo y esta la mascota. </w:t>
+      </w:r>
+    </w:p>
+    <w:p>
+      <w:pPr>
+        <w:jc w:val="both"/>
+        <w:rPr>
+          <w:noProof/>
+        </w:rPr>
+      </w:pPr>
+    </w:p>
+    <w:p>
+      <w:pPr>
+        <w:jc w:val="both"/>
+        <w:rPr>
+          <w:noProof/>
+        </w:rPr>
+      </w:pPr>
+      <w:r>
+        <w:rPr>
+          <w:noProof/>
+        </w:rPr>
+        <w:t xml:space="preserve">La empresa se consolida por los socios en los cuales se ha acordado que trabajaran activamente en la empresa conteniendo esta 3 autoempleos en sus inicios aunque se tiene proyectado que despues se podran contrar empleados y personal de servicio al cliente y correccion de bugs en el sistema asi como las futuras actualizaciones que se tengan que realizar. </w:t>
+      </w:r>
+    </w:p>
+    <w:p>
+      <w:pPr>
+        <w:jc w:val="both"/>
+      </w:pPr>
       <w:r>
         <w:rPr>
           <w:noProof/>
@@ -23,17 +1588,9 @@
         <mc:AlternateContent>
           <mc:Choice Requires="wps">
             <w:drawing>
-              <wp:anchor distT="45720" distB="45720" distL="114300" distR="114300" simplePos="0" relativeHeight="251659264" behindDoc="0" locked="0" layoutInCell="1" allowOverlap="1" wp14:anchorId="51935136" wp14:editId="7DBD6DF6">
-                <wp:simplePos x="0" y="0"/>
-                <wp:positionH relativeFrom="margin">
-                  <wp:align>right</wp:align>
-                </wp:positionH>
-                <wp:positionV relativeFrom="paragraph">
-                  <wp:posOffset>394997</wp:posOffset>
-                </wp:positionV>
+              <wp:inline distT="0" distB="0" distL="0" distR="0" wp14:anchorId="4D2F4F69" wp14:editId="2B064A8F">
                 <wp:extent cx="5852160" cy="1404620"/>
                 <wp:effectExtent l="0" t="0" r="15240" b="17145"/>
-                <wp:wrapTopAndBottom/>
                 <wp:docPr id="217" name="Cuadro de texto 2"/>
                 <wp:cNvGraphicFramePr>
                   <a:graphicFrameLocks xmlns:a="http://schemas.openxmlformats.org/drawingml/2006/main"/>
@@ -115,22 +1672,12 @@
                     </wps:wsp>
                   </a:graphicData>
                 </a:graphic>
-                <wp14:sizeRelH relativeFrom="margin">
-                  <wp14:pctWidth>0</wp14:pctWidth>
-                </wp14:sizeRelH>
-                <wp14:sizeRelV relativeFrom="margin">
-                  <wp14:pctHeight>20000</wp14:pctHeight>
-                </wp14:sizeRelV>
-              </wp:anchor>
+              </wp:inline>
             </w:drawing>
           </mc:Choice>
           <mc:Fallback>
             <w:pict>
-              <v:shapetype w14:anchorId="51935136" id="_x0000_t202" coordsize="21600,21600" o:spt="202" path="m,l,21600r21600,l21600,xe">
-                <v:stroke joinstyle="miter"/>
-                <v:path gradientshapeok="t" o:connecttype="rect"/>
-              </v:shapetype>
-              <v:shape id="Cuadro de texto 2" o:spid="_x0000_s1026" type="#_x0000_t202" style="position:absolute;margin-left:409.6pt;margin-top:31.1pt;width:460.8pt;height:110.6pt;z-index:251659264;visibility:visible;mso-wrap-style:square;mso-width-percent:0;mso-height-percent:200;mso-wrap-distance-left:9pt;mso-wrap-distance-top:3.6pt;mso-wrap-distance-right:9pt;mso-wrap-distance-bottom:3.6pt;mso-position-horizontal:right;mso-position-horizontal-relative:margin;mso-position-vertical:absolute;mso-position-vertical-relative:text;mso-width-percent:0;mso-height-percent:200;mso-width-relative:margin;mso-height-relative:margin;v-text-anchor:top" o:gfxdata="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">
+              <v:shape w14:anchorId="4D2F4F69" id="Cuadro de texto 2" o:spid="_x0000_s1029" type="#_x0000_t202" style="width:460.8pt;height:110.6pt;visibility:visible;mso-wrap-style:square;mso-left-percent:-10001;mso-top-percent:-10001;mso-position-horizontal:absolute;mso-position-horizontal-relative:char;mso-position-vertical:absolute;mso-position-vertical-relative:line;mso-left-percent:-10001;mso-top-percent:-10001;v-text-anchor:top" o:gfxdata="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">
                 <v:textbox style="mso-fit-shape-to-text:t">
                   <w:txbxContent>
                     <w:p>
@@ -176,19 +1723,167 @@
                     </w:p>
                   </w:txbxContent>
                 </v:textbox>
-                <w10:wrap type="topAndBottom" anchorx="margin"/>
+                <w10:anchorlock/>
               </v:shape>
             </w:pict>
           </mc:Fallback>
         </mc:AlternateContent>
       </w:r>
+    </w:p>
+    <w:p>
+      <w:pPr>
+        <w:jc w:val="both"/>
+      </w:pPr>
     </w:p>
     <w:p>
       <w:pPr>
         <w:pStyle w:val="Ttulo2"/>
       </w:pPr>
+      <w:bookmarkStart w:id="1" w:name="_Toc80093100"/>
       <w:r>
         <w:t>Interés:</w:t>
+      </w:r>
+      <w:bookmarkEnd w:id="1"/>
+    </w:p>
+    <w:p>
+      <w:pPr>
+        <w:jc w:val="both"/>
+      </w:pPr>
+      <w:r>
+        <w:t>El interés en este proyecto radica en la visión de seguridad y responsabilidad social con y para los animales domésticos o aquellos que no puedan ser reintegrados a la naturaleza, enfocándonos en perros y gatos en un inicio para poder tener un despegue empresarial seguro, de manera que se reduzcan costos de la inversión inicial, para después poder expandir la empresa para todo tipo de animales u objetos.</w:t>
+      </w:r>
+    </w:p>
+    <w:p>
+      <w:pPr>
+        <w:jc w:val="both"/>
+      </w:pPr>
+    </w:p>
+    <w:p>
+      <w:pPr>
+        <w:pStyle w:val="Ttulo2"/>
+      </w:pPr>
+      <w:bookmarkStart w:id="2" w:name="_Toc80093101"/>
+      <w:r>
+        <w:t>P</w:t>
+      </w:r>
+      <w:r>
+        <w:t xml:space="preserve">roducto </w:t>
+      </w:r>
+      <w:r>
+        <w:t>y</w:t>
+      </w:r>
+      <w:r>
+        <w:t xml:space="preserve"> </w:t>
+      </w:r>
+      <w:r>
+        <w:t>S</w:t>
+      </w:r>
+      <w:r>
+        <w:t>ervicio</w:t>
+      </w:r>
+      <w:r>
+        <w:t xml:space="preserve"> Integrado:</w:t>
+      </w:r>
+      <w:bookmarkEnd w:id="2"/>
+    </w:p>
+    <w:p>
+      <w:pPr>
+        <w:jc w:val="both"/>
+      </w:pPr>
+      <w:proofErr w:type="spellStart"/>
+      <w:r>
+        <w:t>Find</w:t>
+      </w:r>
+      <w:proofErr w:type="spellEnd"/>
+      <w:r>
+        <w:t xml:space="preserve"> My </w:t>
+      </w:r>
+      <w:proofErr w:type="spellStart"/>
+      <w:r>
+        <w:t>Paw</w:t>
+      </w:r>
+      <w:proofErr w:type="spellEnd"/>
+      <w:r>
+        <w:t xml:space="preserve"> consta de una paguina web que ayuda a localizar a las mascotas en dos modalidades, con el collar físico (</w:t>
+      </w:r>
+      <w:proofErr w:type="spellStart"/>
+      <w:r>
+        <w:t>Finderz</w:t>
+      </w:r>
+      <w:proofErr w:type="spellEnd"/>
+      <w:r>
+        <w:t>, producto principal)</w:t>
+      </w:r>
+      <w:r>
+        <w:t xml:space="preserve"> </w:t>
+      </w:r>
+      <w:r>
+        <w:t xml:space="preserve">para localizarlo en tiempo real, si se cuenta con la suscripción igual se podrá rastrear los pasos de la mascota y </w:t>
+      </w:r>
+      <w:r>
+        <w:t xml:space="preserve">o </w:t>
+      </w:r>
+      <w:r>
+        <w:t>con nuestro sistema de alertas</w:t>
+      </w:r>
+      <w:r>
+        <w:t xml:space="preserve"> de huellita </w:t>
+      </w:r>
+      <w:r>
+        <w:t>perdida</w:t>
+      </w:r>
+      <w:r>
+        <w:t xml:space="preserve"> en donde se rellena un formulario, se debe colocar una foto actual de la mascota perdida, lo mas similar a cuando se perdió (tomando en cuenta las mascotas con pelo largo ), dicho formulario al ser finalizado mandara una alerta a todas las personas suscritas en un radio de 2Km mostrando en un mapa el epicentro del evento para que todos ayuden o estén alerta del animal perdido, asegurando que este regrese a casa lo antes posible. Nuestro servicio se vende como suscripción y es 100% dependiente del producto que vendemos, mientras que el producto puede ser comprado por aparte y es compatible con nuestro servicio, por lo que se plantea lanzar descuentos esporádicos y descuentos en fechas importantes para vender el producto y de esta manera se suscriban para obtener los veneficios extra del collar </w:t>
+      </w:r>
+      <w:proofErr w:type="spellStart"/>
+      <w:r>
+        <w:t>Finderz</w:t>
+      </w:r>
+      <w:proofErr w:type="spellEnd"/>
+      <w:r>
+        <w:t>.</w:t>
+      </w:r>
+    </w:p>
+    <w:p>
+      <w:pPr>
+        <w:jc w:val="both"/>
+      </w:pPr>
+    </w:p>
+    <w:p>
+      <w:pPr>
+        <w:pStyle w:val="Ttulo2"/>
+      </w:pPr>
+      <w:bookmarkStart w:id="3" w:name="_Toc80093102"/>
+      <w:r>
+        <w:t>Motivaciones:</w:t>
+      </w:r>
+      <w:bookmarkEnd w:id="3"/>
+    </w:p>
+    <w:p>
+      <w:pPr>
+        <w:jc w:val="both"/>
+      </w:pPr>
+      <w:r>
+        <w:t xml:space="preserve">Queremos que todos los animales tengan una vida feliz, por lo que vagar en las calles, sin techo, comida o agua nos entristece, la situación empeora si es una mascota domestica que no sabe de los peligros a los que se enfrenta estando solo por las calles, por ello creamos </w:t>
+      </w:r>
+      <w:proofErr w:type="spellStart"/>
+      <w:r>
+        <w:t>Find</w:t>
+      </w:r>
+      <w:proofErr w:type="spellEnd"/>
+      <w:r>
+        <w:t xml:space="preserve"> My </w:t>
+      </w:r>
+      <w:proofErr w:type="spellStart"/>
+      <w:r>
+        <w:t>Paw</w:t>
+      </w:r>
+      <w:proofErr w:type="spellEnd"/>
+      <w:r>
+        <w:t xml:space="preserve"> que ayudara a que casi todas las mascotas suscritas o no</w:t>
+      </w:r>
+      <w:r>
+        <w:t>, regresen a casa sanos y salvos. Ademas de ayudar a los dueños o familiares de la mascota a buscarlos y crear redes de búsqueda de manera sencilla dado el caso del extravío de la mascota. Nuestra principal motivación es que cada mascota regrese a casa y se reúna con su familia, de ahí nuestro lema “Reuniendo lomitos con sus familias”</w:t>
       </w:r>
     </w:p>
     <w:p/>
@@ -196,59 +1891,57 @@
       <w:pPr>
         <w:pStyle w:val="Ttulo2"/>
       </w:pPr>
+      <w:bookmarkStart w:id="4" w:name="_Toc80093103"/>
+      <w:r>
+        <w:t>Justificación:</w:t>
+      </w:r>
+      <w:bookmarkEnd w:id="4"/>
       <w:r>
         <w:t xml:space="preserve"> </w:t>
       </w:r>
-      <w:r>
-        <w:t>P</w:t>
-      </w:r>
-      <w:r>
-        <w:t xml:space="preserve">roducto </w:t>
-      </w:r>
-      <w:r>
-        <w:t>y</w:t>
-      </w:r>
-      <w:r>
-        <w:t xml:space="preserve"> </w:t>
-      </w:r>
-      <w:r>
-        <w:t>S</w:t>
-      </w:r>
-      <w:r>
-        <w:t>ervicio</w:t>
-      </w:r>
-      <w:r>
-        <w:t xml:space="preserve"> Integrado:</w:t>
-      </w:r>
     </w:p>
-    <w:p/>
     <w:p>
       <w:pPr>
-        <w:pStyle w:val="Ttulo2"/>
+        <w:jc w:val="both"/>
       </w:pPr>
       <w:r>
-        <w:t>Motivaciones:</w:t>
+        <w:t>La necesidad de afecto de las personas no solo se refleja de humano a humano, tambien se comparten lasos de amistad o “familiares” con los animales, en este caso las mascotas, por lo que la necesidad de mantenerlos seguros de los peligros es tan real como ponerle una cuna a un bebe, ha habido varios casos de proyectos con despliegue similar, aunque no han tenido un auge en el mercado, dado que se centran en dispositivos de corto alcance y la monetización de su producto.</w:t>
+      </w:r>
+      <w:r>
+        <w:t xml:space="preserve"> </w:t>
       </w:r>
     </w:p>
-    <w:p/>
     <w:p>
       <w:pPr>
-        <w:pStyle w:val="Ttulo2"/>
+        <w:jc w:val="both"/>
       </w:pPr>
       <w:r>
-        <w:t xml:space="preserve">Justificación: </w:t>
-      </w:r>
-    </w:p>
-    <w:p>
-      <w:r>
-        <w:t>Comparativo o Necesidad Real</w:t>
+        <w:t xml:space="preserve">Perspectiva: Alguna vez ¿has perdido las llaves de tu auto o tu cartera? O ¿te han robado el celular? Ahora trata de pensar en cómo te sentirías o se siente cuando se roban o se pierde(escapa) tu mascota o mejor amigo(animal), es una sensación que no le deseamos a nadie por lo que la creacion de </w:t>
+      </w:r>
+      <w:proofErr w:type="spellStart"/>
+      <w:r>
+        <w:t>Find</w:t>
+      </w:r>
+      <w:proofErr w:type="spellEnd"/>
+      <w:r>
+        <w:t xml:space="preserve"> My </w:t>
+      </w:r>
+      <w:proofErr w:type="spellStart"/>
+      <w:r>
+        <w:t>Paw</w:t>
+      </w:r>
+      <w:proofErr w:type="spellEnd"/>
+      <w:r>
+        <w:t xml:space="preserve"> planea resolver esta problemática.</w:t>
       </w:r>
     </w:p>
     <w:sectPr>
-      <w:headerReference w:type="default" r:id="rId8"/>
+      <w:headerReference w:type="default" r:id="rId12"/>
       <w:pgSz w:w="12240" w:h="15840"/>
-      <w:pgMar w:top="1417" w:right="1502" w:bottom="1417" w:left="1501" w:header="142" w:footer="708" w:gutter="0"/>
+      <w:pgMar w:top="1701" w:right="1502" w:bottom="1417" w:left="1501" w:header="138" w:footer="708" w:gutter="0"/>
+      <w:pgNumType w:start="0"/>
       <w:cols w:space="708"/>
+      <w:titlePg/>
       <w:docGrid w:linePitch="360"/>
     </w:sectPr>
   </w:body>
@@ -313,8 +2006,8 @@
       <w:rPr>
         <w:rFonts w:ascii="Arial" w:hAnsi="Arial" w:cs="Arial"/>
         <w:color w:val="1C6194" w:themeColor="accent6" w:themeShade="BF"/>
-        <w:sz w:val="56"/>
-        <w:szCs w:val="56"/>
+        <w:sz w:val="22"/>
+        <w:szCs w:val="22"/>
       </w:rPr>
     </w:pPr>
     <w:r>
@@ -327,9 +2020,17 @@
         <w:bdr w:val="none" w:sz="0" w:space="0" w:color="auto" w:frame="1"/>
       </w:rPr>
       <w:drawing>
-        <wp:inline distT="0" distB="0" distL="0" distR="0" wp14:anchorId="24D885CF" wp14:editId="1D918306">
+        <wp:anchor distT="0" distB="0" distL="114300" distR="114300" simplePos="0" relativeHeight="251658240" behindDoc="1" locked="0" layoutInCell="1" allowOverlap="1" wp14:anchorId="24D885CF" wp14:editId="17070426">
+          <wp:simplePos x="0" y="0"/>
+          <wp:positionH relativeFrom="margin">
+            <wp:align>left</wp:align>
+          </wp:positionH>
+          <wp:positionV relativeFrom="paragraph">
+            <wp:posOffset>6653</wp:posOffset>
+          </wp:positionV>
           <wp:extent cx="778454" cy="770834"/>
           <wp:effectExtent l="0" t="0" r="3175" b="0"/>
+          <wp:wrapNone/>
           <wp:docPr id="8" name="Imagen 8" descr="Icono&#10;&#10;Descripción generada automáticamente"/>
           <wp:cNvGraphicFramePr>
             <a:graphicFrameLocks xmlns:a="http://schemas.openxmlformats.org/drawingml/2006/main" noChangeAspect="1"/>
@@ -357,7 +2058,7 @@
                 <pic:spPr bwMode="auto">
                   <a:xfrm>
                     <a:off x="0" y="0"/>
-                    <a:ext cx="783522" cy="775852"/>
+                    <a:ext cx="778454" cy="770834"/>
                   </a:xfrm>
                   <a:prstGeom prst="rect">
                     <a:avLst/>
@@ -375,9 +2076,57 @@
               </pic:pic>
             </a:graphicData>
           </a:graphic>
-        </wp:inline>
+        </wp:anchor>
       </w:drawing>
     </w:r>
+    <w:r>
+      <w:rPr>
+        <w:rFonts w:ascii="Arial" w:hAnsi="Arial" w:cs="Arial"/>
+        <w:color w:val="1C6194" w:themeColor="accent6" w:themeShade="BF"/>
+        <w:sz w:val="22"/>
+        <w:szCs w:val="22"/>
+      </w:rPr>
+      <w:tab/>
+    </w:r>
+    <w:r>
+      <w:rPr>
+        <w:rFonts w:ascii="Arial" w:hAnsi="Arial" w:cs="Arial"/>
+        <w:color w:val="1C6194" w:themeColor="accent6" w:themeShade="BF"/>
+        <w:sz w:val="22"/>
+        <w:szCs w:val="22"/>
+      </w:rPr>
+      <w:tab/>
+    </w:r>
+    <w:r>
+      <w:rPr>
+        <w:rFonts w:ascii="Arial" w:hAnsi="Arial" w:cs="Arial"/>
+        <w:color w:val="1C6194" w:themeColor="accent6" w:themeShade="BF"/>
+        <w:sz w:val="22"/>
+        <w:szCs w:val="22"/>
+      </w:rPr>
+      <w:tab/>
+    </w:r>
+    <w:r>
+      <w:rPr>
+        <w:rFonts w:ascii="Arial" w:hAnsi="Arial" w:cs="Arial"/>
+        <w:color w:val="1C6194" w:themeColor="accent6" w:themeShade="BF"/>
+        <w:sz w:val="22"/>
+        <w:szCs w:val="22"/>
+      </w:rPr>
+      <w:tab/>
+    </w:r>
+  </w:p>
+  <w:p>
+    <w:pPr>
+      <w:pStyle w:val="Encabezado"/>
+      <w:ind w:firstLine="1416"/>
+      <w:rPr>
+        <w:rFonts w:ascii="Arial" w:hAnsi="Arial" w:cs="Arial"/>
+        <w:color w:val="1C6194" w:themeColor="accent6" w:themeShade="BF"/>
+        <w:sz w:val="56"/>
+        <w:szCs w:val="56"/>
+      </w:rPr>
+    </w:pPr>
     <w:proofErr w:type="spellStart"/>
     <w:r>
       <w:rPr>
@@ -396,7 +2145,16 @@
         <w:sz w:val="56"/>
         <w:szCs w:val="56"/>
       </w:rPr>
-      <w:t xml:space="preserve"> My </w:t>
+      <w:t xml:space="preserve"> </w:t>
+    </w:r>
+    <w:r>
+      <w:rPr>
+        <w:rFonts w:ascii="Arial" w:hAnsi="Arial" w:cs="Arial"/>
+        <w:color w:val="1C6194" w:themeColor="accent6" w:themeShade="BF"/>
+        <w:sz w:val="56"/>
+        <w:szCs w:val="56"/>
+      </w:rPr>
+      <w:t xml:space="preserve">My </w:t>
     </w:r>
     <w:proofErr w:type="spellStart"/>
     <w:r>
@@ -1462,6 +3220,7 @@
   </w:style>
   <w:style w:type="paragraph" w:styleId="Sinespaciado">
     <w:name w:val="No Spacing"/>
+    <w:link w:val="SinespaciadoCar"/>
     <w:uiPriority w:val="1"/>
     <w:qFormat/>
     <w:rsid w:val="00FE1138"/>
@@ -1597,7 +3356,6 @@
     <w:basedOn w:val="Ttulo1"/>
     <w:next w:val="Normal"/>
     <w:uiPriority w:val="39"/>
-    <w:semiHidden/>
     <w:unhideWhenUsed/>
     <w:qFormat/>
     <w:rsid w:val="00FE1138"/>
@@ -1659,6 +3417,49 @@
     <w:link w:val="Piedepgina"/>
     <w:uiPriority w:val="99"/>
     <w:rsid w:val="00FE1138"/>
+  </w:style>
+  <w:style w:type="paragraph" w:styleId="TDC1">
+    <w:name w:val="toc 1"/>
+    <w:basedOn w:val="Normal"/>
+    <w:next w:val="Normal"/>
+    <w:autoRedefine/>
+    <w:uiPriority w:val="39"/>
+    <w:unhideWhenUsed/>
+    <w:rsid w:val="00B51A37"/>
+    <w:pPr>
+      <w:spacing w:after="100"/>
+    </w:pPr>
+  </w:style>
+  <w:style w:type="paragraph" w:styleId="TDC2">
+    <w:name w:val="toc 2"/>
+    <w:basedOn w:val="Normal"/>
+    <w:next w:val="Normal"/>
+    <w:autoRedefine/>
+    <w:uiPriority w:val="39"/>
+    <w:unhideWhenUsed/>
+    <w:rsid w:val="00B51A37"/>
+    <w:pPr>
+      <w:spacing w:after="100"/>
+      <w:ind w:left="210"/>
+    </w:pPr>
+  </w:style>
+  <w:style w:type="character" w:styleId="Hipervnculo">
+    <w:name w:val="Hyperlink"/>
+    <w:basedOn w:val="Fuentedeprrafopredeter"/>
+    <w:uiPriority w:val="99"/>
+    <w:unhideWhenUsed/>
+    <w:rsid w:val="00B51A37"/>
+    <w:rPr>
+      <w:color w:val="6B9F25" w:themeColor="hyperlink"/>
+      <w:u w:val="single"/>
+    </w:rPr>
+  </w:style>
+  <w:style w:type="character" w:customStyle="1" w:styleId="SinespaciadoCar">
+    <w:name w:val="Sin espaciado Car"/>
+    <w:basedOn w:val="Fuentedeprrafopredeter"/>
+    <w:link w:val="Sinespaciado"/>
+    <w:uiPriority w:val="1"/>
+    <w:rsid w:val="00B51A37"/>
   </w:style>
 </w:styles>
 </file>
@@ -1925,10 +3726,29 @@
 </file>
 
 <file path=customXml/item1.xml><?xml version="1.0" encoding="utf-8"?>
+<CoverPageProperties xmlns="http://schemas.microsoft.com/office/2006/coverPageProps">
+  <PublishDate/>
+  <Abstract>Hagamos que cada huellita encuentre su camino a casa.</Abstract>
+  <CompanyAddress/>
+  <CompanyPhone/>
+  <CompanyFax/>
+  <CompanyEmail>https://github.com/MariMaple/NEyDdPW</CompanyEmail>
+</CoverPageProperties>
+</file>
+
+<file path=customXml/item2.xml><?xml version="1.0" encoding="utf-8"?>
 <b:Sources xmlns:b="http://schemas.openxmlformats.org/officeDocument/2006/bibliography" xmlns="http://schemas.openxmlformats.org/officeDocument/2006/bibliography" SelectedStyle="\APASixthEditionOfficeOnline.xsl" StyleName="APA" Version="6"/>
 </file>
 
 <file path=customXml/itemProps1.xml><?xml version="1.0" encoding="utf-8"?>
+<ds:datastoreItem xmlns:ds="http://schemas.openxmlformats.org/officeDocument/2006/customXml" ds:itemID="{55AF091B-3C7A-41E3-B477-F2FDAA23CFDA}">
+  <ds:schemaRefs>
+    <ds:schemaRef ds:uri="http://schemas.microsoft.com/office/2006/coverPageProps"/>
+  </ds:schemaRefs>
+</ds:datastoreItem>
+</file>
+
+<file path=customXml/itemProps2.xml><?xml version="1.0" encoding="utf-8"?>
 <ds:datastoreItem xmlns:ds="http://schemas.openxmlformats.org/officeDocument/2006/customXml" ds:itemID="{0B71D859-AEAC-4CD3-AFB9-C003077B3127}">
   <ds:schemaRefs>
     <ds:schemaRef ds:uri="http://schemas.openxmlformats.org/officeDocument/2006/bibliography"/>

</xml_diff>